<commit_message>
I accept this work breakdown agreement - Malo Hamon
</commit_message>
<xml_diff>
--- a/docs/Final Documentation (Assignment 3)/Work Breakdown Agreement (Assignment 3).docx
+++ b/docs/Final Documentation (Assignment 3)/Work Breakdown Agreement (Assignment 3).docx
@@ -235,10 +235,7 @@
               <w:jc w:val="center"/>
             </w:pPr>
             <w:r>
-              <w:t>25</w:t>
-            </w:r>
-            <w:r>
-              <w:t>/05/2019</w:t>
+              <w:t>25/05/2019</w:t>
             </w:r>
           </w:p>
         </w:tc>
@@ -280,10 +277,7 @@
               <w:jc w:val="center"/>
             </w:pPr>
             <w:r>
-              <w:t>2</w:t>
-            </w:r>
-            <w:r>
-              <w:t>8/05/2019</w:t>
+              <w:t>28/05/2019</w:t>
             </w:r>
           </w:p>
         </w:tc>
@@ -351,10 +345,7 @@
               <w:jc w:val="center"/>
             </w:pPr>
             <w:r>
-              <w:t>27</w:t>
-            </w:r>
-            <w:r>
-              <w:t>/05/2019</w:t>
+              <w:t>27/05/2019</w:t>
             </w:r>
           </w:p>
         </w:tc>
@@ -395,10 +386,7 @@
               <w:jc w:val="center"/>
             </w:pPr>
             <w:r>
-              <w:t>28/</w:t>
-            </w:r>
-            <w:r>
-              <w:t>05/2019</w:t>
+              <w:t>28/05/2019</w:t>
             </w:r>
           </w:p>
         </w:tc>
@@ -476,10 +464,7 @@
               <w:jc w:val="center"/>
             </w:pPr>
             <w:r>
-              <w:t>30</w:t>
-            </w:r>
-            <w:r>
-              <w:t>/05/2019</w:t>
+              <w:t>30/05/2019</w:t>
             </w:r>
           </w:p>
         </w:tc>
@@ -521,10 +506,7 @@
               <w:jc w:val="center"/>
             </w:pPr>
             <w:r>
-              <w:t>31</w:t>
-            </w:r>
-            <w:r>
-              <w:t>/05/2019</w:t>
+              <w:t>31/05/2019</w:t>
             </w:r>
           </w:p>
         </w:tc>
@@ -592,10 +574,7 @@
               <w:jc w:val="center"/>
             </w:pPr>
             <w:r>
-              <w:t>31</w:t>
-            </w:r>
-            <w:r>
-              <w:t>/05/2019</w:t>
+              <w:t>31/05/2019</w:t>
             </w:r>
           </w:p>
         </w:tc>
@@ -637,10 +616,7 @@
               <w:jc w:val="center"/>
             </w:pPr>
             <w:r>
-              <w:t>31</w:t>
-            </w:r>
-            <w:r>
-              <w:t>/05/2019</w:t>
+              <w:t>31/05/2019</w:t>
             </w:r>
           </w:p>
         </w:tc>
@@ -708,10 +684,7 @@
               <w:jc w:val="center"/>
             </w:pPr>
             <w:r>
-              <w:t>25</w:t>
-            </w:r>
-            <w:r>
-              <w:t>/05/2019</w:t>
+              <w:t>25/05/2019</w:t>
             </w:r>
           </w:p>
         </w:tc>
@@ -757,10 +730,7 @@
               <w:jc w:val="center"/>
             </w:pPr>
             <w:r>
-              <w:t>31</w:t>
-            </w:r>
-            <w:r>
-              <w:t>/05/2019</w:t>
+              <w:t>31/05/2019</w:t>
             </w:r>
           </w:p>
         </w:tc>
@@ -874,7 +844,20 @@
     <w:p/>
     <w:p>
       <w:r>
-        <w:t>Agreed by: Jeremy</w:t>
+        <w:t xml:space="preserve">Agreed </w:t>
+      </w:r>
+      <w:proofErr w:type="gramStart"/>
+      <w:r>
+        <w:t>by:</w:t>
+      </w:r>
+      <w:proofErr w:type="gramEnd"/>
+      <w:r>
+        <w:t xml:space="preserve"> Jeremy</w:t>
+      </w:r>
+    </w:p>
+    <w:p>
+      <w:r>
+        <w:t>Agreed by: Malo</w:t>
       </w:r>
       <w:bookmarkStart w:id="0" w:name="_GoBack"/>
       <w:bookmarkEnd w:id="0"/>
@@ -906,7 +889,7 @@
       </w:pPr>
     </w:pPrDefault>
   </w:docDefaults>
-  <w:latentStyles w:defLockedState="0" w:defUIPriority="99" w:defSemiHidden="0" w:defUnhideWhenUsed="0" w:defQFormat="0" w:count="375">
+  <w:latentStyles w:defLockedState="0" w:defUIPriority="99" w:defSemiHidden="0" w:defUnhideWhenUsed="0" w:defQFormat="0" w:count="376">
     <w:lsdException w:name="Normal" w:uiPriority="0" w:qFormat="1"/>
     <w:lsdException w:name="heading 1" w:uiPriority="9" w:qFormat="1"/>
     <w:lsdException w:name="heading 2" w:semiHidden="1" w:uiPriority="9" w:unhideWhenUsed="1" w:qFormat="1"/>
@@ -1012,7 +995,6 @@
     <w:lsdException w:name="HTML Sample" w:semiHidden="1" w:unhideWhenUsed="1"/>
     <w:lsdException w:name="HTML Typewriter" w:semiHidden="1" w:unhideWhenUsed="1"/>
     <w:lsdException w:name="HTML Variable" w:semiHidden="1" w:unhideWhenUsed="1"/>
-    <w:lsdException w:name="Normal Table" w:semiHidden="1" w:unhideWhenUsed="1"/>
     <w:lsdException w:name="annotation subject" w:semiHidden="1" w:unhideWhenUsed="1"/>
     <w:lsdException w:name="No List" w:semiHidden="1" w:unhideWhenUsed="1"/>
     <w:lsdException w:name="Outline List 1" w:semiHidden="1" w:unhideWhenUsed="1"/>
@@ -1059,10 +1041,8 @@
     <w:lsdException w:name="Table Subtle 2" w:semiHidden="1" w:unhideWhenUsed="1"/>
     <w:lsdException w:name="Table Web 1" w:semiHidden="1" w:unhideWhenUsed="1"/>
     <w:lsdException w:name="Table Web 2" w:semiHidden="1" w:unhideWhenUsed="1"/>
-    <w:lsdException w:name="Table Web 3" w:semiHidden="1" w:unhideWhenUsed="1"/>
     <w:lsdException w:name="Balloon Text" w:semiHidden="1" w:unhideWhenUsed="1"/>
     <w:lsdException w:name="Table Grid" w:uiPriority="39"/>
-    <w:lsdException w:name="Table Theme" w:semiHidden="1" w:unhideWhenUsed="1"/>
     <w:lsdException w:name="Placeholder Text" w:semiHidden="1"/>
     <w:lsdException w:name="No Spacing" w:uiPriority="1" w:qFormat="1"/>
     <w:lsdException w:name="Light Shading" w:uiPriority="60"/>
@@ -1282,6 +1262,7 @@
     <w:lsdException w:name="Smart Hyperlink" w:semiHidden="1" w:unhideWhenUsed="1"/>
     <w:lsdException w:name="Hashtag" w:semiHidden="1" w:unhideWhenUsed="1"/>
     <w:lsdException w:name="Unresolved Mention" w:semiHidden="1" w:unhideWhenUsed="1"/>
+    <w:lsdException w:name="Smart Link" w:semiHidden="1" w:unhideWhenUsed="1"/>
   </w:latentStyles>
   <w:style w:type="paragraph" w:default="1" w:styleId="Normal">
     <w:name w:val="Normal"/>

</xml_diff>

<commit_message>
Jeremy - I accept this Work Breakdown Agreement
</commit_message>
<xml_diff>
--- a/docs/Final Documentation (Assignment 3)/Work Breakdown Agreement (Assignment 3).docx
+++ b/docs/Final Documentation (Assignment 3)/Work Breakdown Agreement (Assignment 3).docx
@@ -840,27 +840,124 @@
           </w:p>
         </w:tc>
       </w:tr>
+      <w:tr>
+        <w:trPr>
+          <w:trHeight w:val="806"/>
+        </w:trPr>
+        <w:tc>
+          <w:tcPr>
+            <w:tcW w:w="2122" w:type="dxa"/>
+            <w:tcBorders>
+              <w:top w:val="single" w:sz="4" w:space="0" w:color="auto"/>
+              <w:left w:val="single" w:sz="4" w:space="0" w:color="auto"/>
+              <w:bottom w:val="single" w:sz="4" w:space="0" w:color="auto"/>
+              <w:right w:val="single" w:sz="4" w:space="0" w:color="auto"/>
+            </w:tcBorders>
+          </w:tcPr>
+          <w:p>
+            <w:pPr>
+              <w:spacing w:line="240" w:lineRule="auto"/>
+              <w:jc w:val="center"/>
+            </w:pPr>
+            <w:r>
+              <w:t>Recommendations for Game Engine</w:t>
+            </w:r>
+          </w:p>
+        </w:tc>
+        <w:tc>
+          <w:tcPr>
+            <w:tcW w:w="1559" w:type="dxa"/>
+            <w:tcBorders>
+              <w:top w:val="single" w:sz="4" w:space="0" w:color="auto"/>
+              <w:left w:val="single" w:sz="4" w:space="0" w:color="auto"/>
+              <w:bottom w:val="single" w:sz="4" w:space="0" w:color="auto"/>
+              <w:right w:val="single" w:sz="4" w:space="0" w:color="auto"/>
+            </w:tcBorders>
+          </w:tcPr>
+          <w:p>
+            <w:pPr>
+              <w:spacing w:line="240" w:lineRule="auto"/>
+              <w:jc w:val="center"/>
+            </w:pPr>
+            <w:r>
+              <w:t>Malo</w:t>
+            </w:r>
+          </w:p>
+        </w:tc>
+        <w:tc>
+          <w:tcPr>
+            <w:tcW w:w="1701" w:type="dxa"/>
+            <w:tcBorders>
+              <w:top w:val="single" w:sz="4" w:space="0" w:color="auto"/>
+              <w:left w:val="single" w:sz="4" w:space="0" w:color="auto"/>
+              <w:bottom w:val="single" w:sz="4" w:space="0" w:color="auto"/>
+              <w:right w:val="single" w:sz="4" w:space="0" w:color="auto"/>
+            </w:tcBorders>
+          </w:tcPr>
+          <w:p>
+            <w:pPr>
+              <w:spacing w:line="240" w:lineRule="auto"/>
+              <w:jc w:val="center"/>
+            </w:pPr>
+            <w:r>
+              <w:t>31/05/2019</w:t>
+            </w:r>
+          </w:p>
+        </w:tc>
+        <w:tc>
+          <w:tcPr>
+            <w:tcW w:w="1701" w:type="dxa"/>
+            <w:tcBorders>
+              <w:top w:val="single" w:sz="4" w:space="0" w:color="auto"/>
+              <w:left w:val="single" w:sz="4" w:space="0" w:color="auto"/>
+              <w:bottom w:val="single" w:sz="4" w:space="0" w:color="auto"/>
+              <w:right w:val="single" w:sz="4" w:space="0" w:color="auto"/>
+            </w:tcBorders>
+          </w:tcPr>
+          <w:p>
+            <w:pPr>
+              <w:spacing w:line="240" w:lineRule="auto"/>
+              <w:jc w:val="center"/>
+            </w:pPr>
+            <w:r>
+              <w:t>Jeremy</w:t>
+            </w:r>
+          </w:p>
+        </w:tc>
+        <w:tc>
+          <w:tcPr>
+            <w:tcW w:w="1933" w:type="dxa"/>
+            <w:tcBorders>
+              <w:top w:val="single" w:sz="4" w:space="0" w:color="auto"/>
+              <w:left w:val="single" w:sz="4" w:space="0" w:color="auto"/>
+              <w:bottom w:val="single" w:sz="4" w:space="0" w:color="auto"/>
+              <w:right w:val="single" w:sz="4" w:space="0" w:color="auto"/>
+            </w:tcBorders>
+          </w:tcPr>
+          <w:p>
+            <w:pPr>
+              <w:spacing w:line="240" w:lineRule="auto"/>
+              <w:jc w:val="center"/>
+            </w:pPr>
+            <w:r>
+              <w:t>31/05/2019</w:t>
+            </w:r>
+            <w:bookmarkStart w:id="0" w:name="_GoBack"/>
+            <w:bookmarkEnd w:id="0"/>
+          </w:p>
+        </w:tc>
+      </w:tr>
     </w:tbl>
     <w:p/>
     <w:p>
       <w:r>
-        <w:t xml:space="preserve">Agreed </w:t>
-      </w:r>
-      <w:proofErr w:type="gramStart"/>
-      <w:r>
-        <w:t>by:</w:t>
-      </w:r>
-      <w:proofErr w:type="gramEnd"/>
-      <w:r>
-        <w:t xml:space="preserve"> Jeremy</w:t>
+        <w:t>Agreed by: Jeremy</w:t>
       </w:r>
     </w:p>
     <w:p>
       <w:r>
         <w:t>Agreed by: Malo</w:t>
       </w:r>
-      <w:bookmarkStart w:id="0" w:name="_GoBack"/>
-      <w:bookmarkEnd w:id="0"/>
     </w:p>
     <w:sectPr>
       <w:pgSz w:w="11906" w:h="16838"/>
@@ -889,7 +986,7 @@
       </w:pPr>
     </w:pPrDefault>
   </w:docDefaults>
-  <w:latentStyles w:defLockedState="0" w:defUIPriority="99" w:defSemiHidden="0" w:defUnhideWhenUsed="0" w:defQFormat="0" w:count="376">
+  <w:latentStyles w:defLockedState="0" w:defUIPriority="99" w:defSemiHidden="0" w:defUnhideWhenUsed="0" w:defQFormat="0" w:count="375">
     <w:lsdException w:name="Normal" w:uiPriority="0" w:qFormat="1"/>
     <w:lsdException w:name="heading 1" w:uiPriority="9" w:qFormat="1"/>
     <w:lsdException w:name="heading 2" w:semiHidden="1" w:uiPriority="9" w:unhideWhenUsed="1" w:qFormat="1"/>
@@ -995,6 +1092,7 @@
     <w:lsdException w:name="HTML Sample" w:semiHidden="1" w:unhideWhenUsed="1"/>
     <w:lsdException w:name="HTML Typewriter" w:semiHidden="1" w:unhideWhenUsed="1"/>
     <w:lsdException w:name="HTML Variable" w:semiHidden="1" w:unhideWhenUsed="1"/>
+    <w:lsdException w:name="Normal Table" w:semiHidden="1" w:unhideWhenUsed="1"/>
     <w:lsdException w:name="annotation subject" w:semiHidden="1" w:unhideWhenUsed="1"/>
     <w:lsdException w:name="No List" w:semiHidden="1" w:unhideWhenUsed="1"/>
     <w:lsdException w:name="Outline List 1" w:semiHidden="1" w:unhideWhenUsed="1"/>
@@ -1041,8 +1139,10 @@
     <w:lsdException w:name="Table Subtle 2" w:semiHidden="1" w:unhideWhenUsed="1"/>
     <w:lsdException w:name="Table Web 1" w:semiHidden="1" w:unhideWhenUsed="1"/>
     <w:lsdException w:name="Table Web 2" w:semiHidden="1" w:unhideWhenUsed="1"/>
+    <w:lsdException w:name="Table Web 3" w:semiHidden="1" w:unhideWhenUsed="1"/>
     <w:lsdException w:name="Balloon Text" w:semiHidden="1" w:unhideWhenUsed="1"/>
     <w:lsdException w:name="Table Grid" w:uiPriority="39"/>
+    <w:lsdException w:name="Table Theme" w:semiHidden="1" w:unhideWhenUsed="1"/>
     <w:lsdException w:name="Placeholder Text" w:semiHidden="1"/>
     <w:lsdException w:name="No Spacing" w:uiPriority="1" w:qFormat="1"/>
     <w:lsdException w:name="Light Shading" w:uiPriority="60"/>
@@ -1262,7 +1362,6 @@
     <w:lsdException w:name="Smart Hyperlink" w:semiHidden="1" w:unhideWhenUsed="1"/>
     <w:lsdException w:name="Hashtag" w:semiHidden="1" w:unhideWhenUsed="1"/>
     <w:lsdException w:name="Unresolved Mention" w:semiHidden="1" w:unhideWhenUsed="1"/>
-    <w:lsdException w:name="Smart Link" w:semiHidden="1" w:unhideWhenUsed="1"/>
   </w:latentStyles>
   <w:style w:type="paragraph" w:default="1" w:styleId="Normal">
     <w:name w:val="Normal"/>

</xml_diff>